<commit_message>
se agregan los correos a la documentacion
</commit_message>
<xml_diff>
--- a/Documentacion.docx
+++ b/Documentacion.docx
@@ -326,31 +326,7 @@
             <w:sz w:val="24"/>
             <w:szCs w:val="24"/>
           </w:rPr>
-          <w:t>f</w:t>
-        </w:r>
-        <w:r>
-          <w:rPr>
-            <w:rStyle w:val="Hipervnculo"/>
-            <w:sz w:val="24"/>
-            <w:szCs w:val="24"/>
-          </w:rPr>
-          <w:t>-</w:t>
-        </w:r>
-        <w:r>
-          <w:rPr>
-            <w:rStyle w:val="Hipervnculo"/>
-            <w:sz w:val="24"/>
-            <w:szCs w:val="24"/>
-          </w:rPr>
-          <w:t>@g</w:t>
-        </w:r>
-        <w:r>
-          <w:rPr>
-            <w:rStyle w:val="Hipervnculo"/>
-            <w:sz w:val="24"/>
-            <w:szCs w:val="24"/>
-          </w:rPr>
-          <w:t>-</w:t>
+          <w:t>franciscosalig@gmail.com</w:t>
         </w:r>
       </w:hyperlink>
       <w:r>
@@ -358,7 +334,7 @@
           <w:sz w:val="24"/>
           <w:szCs w:val="24"/>
         </w:rPr>
-        <w:t xml:space="preserve"> )</w:t>
+        <w:t>)</w:t>
       </w:r>
     </w:p>
     <w:p>
@@ -398,7 +374,7 @@
           <w:sz w:val="24"/>
           <w:szCs w:val="24"/>
         </w:rPr>
-        <w:t xml:space="preserve"> )</w:t>
+        <w:t>)</w:t>
       </w:r>
     </w:p>
     <w:p>
@@ -414,14 +390,14 @@
           <w:sz w:val="24"/>
           <w:szCs w:val="24"/>
         </w:rPr>
-        <w:t>Pato</w:t>
-      </w:r>
-      <w:r>
-        <w:rPr>
-          <w:sz w:val="24"/>
-          <w:szCs w:val="24"/>
-        </w:rPr>
-        <w:t xml:space="preserve"> (</w:t>
+        <w:t xml:space="preserve">Salles Patricio </w:t>
+      </w:r>
+      <w:r>
+        <w:rPr>
+          <w:sz w:val="24"/>
+          <w:szCs w:val="24"/>
+        </w:rPr>
+        <w:t>(</w:t>
       </w:r>
       <w:r>
         <w:rPr>
@@ -437,23 +413,7 @@
             <w:sz w:val="24"/>
             <w:szCs w:val="24"/>
           </w:rPr>
-          <w:t>l-</w:t>
-        </w:r>
-        <w:r>
-          <w:rPr>
-            <w:rStyle w:val="Hipervnculo"/>
-            <w:sz w:val="24"/>
-            <w:szCs w:val="24"/>
-          </w:rPr>
-          <w:t>@a</w:t>
-        </w:r>
-        <w:r>
-          <w:rPr>
-            <w:rStyle w:val="Hipervnculo"/>
-            <w:sz w:val="24"/>
-            <w:szCs w:val="24"/>
-          </w:rPr>
-          <w:t>-</w:t>
+          <w:t>pato90_28@hotmail.com</w:t>
         </w:r>
       </w:hyperlink>
       <w:r>
@@ -461,7 +421,7 @@
           <w:sz w:val="24"/>
           <w:szCs w:val="24"/>
         </w:rPr>
-        <w:t xml:space="preserve"> )</w:t>
+        <w:t>)</w:t>
       </w:r>
     </w:p>
     <w:p>

</xml_diff>

<commit_message>
se corrige caratula de documentacion
</commit_message>
<xml_diff>
--- a/Documentacion.docx
+++ b/Documentacion.docx
@@ -310,7 +310,14 @@
           <w:sz w:val="24"/>
           <w:szCs w:val="24"/>
         </w:rPr>
-        <w:t>ranco</w:t>
+        <w:t>ranc</w:t>
+      </w:r>
+      <w:r>
+        <w:rPr>
+          <w:sz w:val="24"/>
+          <w:szCs w:val="24"/>
+        </w:rPr>
+        <w:t>isco Salig</w:t>
       </w:r>
       <w:r>
         <w:rPr>
@@ -390,7 +397,21 @@
           <w:sz w:val="24"/>
           <w:szCs w:val="24"/>
         </w:rPr>
-        <w:t xml:space="preserve">Salles Patricio </w:t>
+        <w:t>Patricio</w:t>
+      </w:r>
+      <w:r>
+        <w:rPr>
+          <w:sz w:val="24"/>
+          <w:szCs w:val="24"/>
+        </w:rPr>
+        <w:t xml:space="preserve"> Salles</w:t>
+      </w:r>
+      <w:r>
+        <w:rPr>
+          <w:sz w:val="24"/>
+          <w:szCs w:val="24"/>
+        </w:rPr>
+        <w:t xml:space="preserve"> </w:t>
       </w:r>
       <w:r>
         <w:rPr>

</xml_diff>

<commit_message>
se reacomodan lineas en darAviso
</commit_message>
<xml_diff>
--- a/Documentacion.docx
+++ b/Documentacion.docx
@@ -357,7 +357,14 @@
           <w:sz w:val="24"/>
           <w:szCs w:val="24"/>
         </w:rPr>
-        <w:t>Gomez Walter</w:t>
+        <w:t xml:space="preserve"> Walter</w:t>
+      </w:r>
+      <w:r>
+        <w:rPr>
+          <w:sz w:val="24"/>
+          <w:szCs w:val="24"/>
+        </w:rPr>
+        <w:t xml:space="preserve"> Gomez</w:t>
       </w:r>
       <w:r>
         <w:rPr>
@@ -1242,7 +1249,7 @@
                         <w:rPr>
                           <w:noProof/>
                         </w:rPr>
-                        <w:t>1</w:t>
+                        <w:t>2</w:t>
                       </w:r>
                     </w:fldSimple>
                   </w:p>

</xml_diff>